<commit_message>
add 4 and 5 labs
</commit_message>
<xml_diff>
--- a/RegulatorsAndSettings/Отчёт.docx
+++ b/RegulatorsAndSettings/Отчёт.docx
@@ -1018,6 +1018,20 @@
         <w:jc w:val="center"/>
         <w:rPr>
           <w:rFonts w:eastAsiaTheme="minorEastAsia"/>
+          <w:b/>
+          <w:bCs/>
+          <w:i/>
+          <w:sz w:val="48"/>
+          <w:szCs w:val="48"/>
+          <w:lang w:val="ru-RU"/>
+        </w:rPr>
+      </w:pPr>
+    </w:p>
+    <w:p>
+      <w:pPr>
+        <w:jc w:val="center"/>
+        <w:rPr>
+          <w:rFonts w:eastAsiaTheme="minorEastAsia"/>
           <w:i/>
           <w:sz w:val="48"/>
           <w:szCs w:val="48"/>
@@ -1441,6 +1455,7 @@
         </w:rPr>
         <w:t>ПИ-регулятор</w:t>
       </w:r>
+      <w:proofErr w:type="gramStart"/>
       <w:r>
         <w:rPr>
           <w:rFonts w:eastAsiaTheme="minorEastAsia"/>
@@ -1449,6 +1464,23 @@
         </w:rPr>
         <w:t>:</w:t>
       </w:r>
+      <w:r>
+        <w:rPr>
+          <w:rFonts w:eastAsiaTheme="minorEastAsia"/>
+          <w:i/>
+          <w:lang w:val="ru-RU"/>
+        </w:rPr>
+        <w:t xml:space="preserve"> </w:t>
+      </w:r>
+      <w:r>
+        <w:rPr>
+          <w:rFonts w:eastAsiaTheme="minorEastAsia"/>
+          <w:i/>
+          <w:lang w:val="ru-RU"/>
+        </w:rPr>
+        <w:t>:</w:t>
+      </w:r>
+      <w:proofErr w:type="gramEnd"/>
       <w:r>
         <w:rPr>
           <w:rFonts w:eastAsiaTheme="minorEastAsia"/>
@@ -2112,15 +2144,15 @@
         <w:rPr>
           <w:rFonts w:eastAsiaTheme="minorEastAsia"/>
           <w:i/>
-          <w:lang w:val="ru-RU"/>
-        </w:rPr>
-      </w:pPr>
-      <w:r>
-        <w:rPr>
-          <w:rFonts w:eastAsiaTheme="minorEastAsia"/>
-          <w:i/>
-          <w:lang w:val="ru-RU"/>
-        </w:rPr>
+        </w:rPr>
+      </w:pPr>
+      <w:r>
+        <w:rPr>
+          <w:rFonts w:eastAsiaTheme="minorEastAsia"/>
+          <w:i/>
+          <w:lang w:val="ru-RU"/>
+        </w:rPr>
+        <w:lastRenderedPageBreak/>
         <w:t>ПИД-</w:t>
       </w:r>
       <w:proofErr w:type="gramStart"/>
@@ -2244,7 +2276,6 @@
               <w:szCs w:val="36"/>
               <w:lang w:val="ru-RU"/>
             </w:rPr>
-            <w:lastRenderedPageBreak/>
             <m:t>T=1.5</m:t>
           </m:r>
         </m:oMath>

</xml_diff>